<commit_message>
little fix on header
</commit_message>
<xml_diff>
--- a/LetterHead-A4/Jibres-letter-a4-template-v1.docx
+++ b/LetterHead-A4/Jibres-letter-a4-template-v1.docx
@@ -46,6 +46,7 @@
         <w:dataBinding w:prefixMappings="xmlns:ns0='http://schemas.microsoft.com/office/2006/coverPageProps' " w:xpath="/ns0:CoverPageProperties[1]/ns0:Abstract[1]" w:storeItemID="{55AF091B-3C7A-41E3-B477-F2FDAA23CFDA}"/>
         <w:text/>
       </w:sdtPr>
+      <w:sdtEndPr/>
       <w:sdtContent>
         <w:p>
           <w:pPr>
@@ -1836,8 +1837,6 @@
         </w:rPr>
         <w:t>…</w:t>
       </w:r>
-      <w:bookmarkStart w:id="0" w:name="_GoBack"/>
-      <w:bookmarkEnd w:id="0"/>
     </w:p>
     <w:p>
       <w:pPr>
@@ -2113,6 +2112,7 @@
         <w:dataBinding w:prefixMappings="xmlns:ns0='http://schemas.microsoft.com/office/2006/coverPageProps' " w:xpath="/ns0:CoverPageProperties[1]/ns0:CompanyAddress[1]" w:storeItemID="{55AF091B-3C7A-41E3-B477-F2FDAA23CFDA}"/>
         <w:text/>
       </w:sdtPr>
+      <w:sdtEndPr/>
       <w:sdtContent>
         <w:r>
           <w:rPr>
@@ -2143,6 +2143,7 @@
         <w:dataBinding w:prefixMappings="xmlns:ns0='http://schemas.microsoft.com/office/2006/coverPageProps' " w:xpath="/ns0:CoverPageProperties[1]/ns0:CompanyPhone[1]" w:storeItemID="{55AF091B-3C7A-41E3-B477-F2FDAA23CFDA}"/>
         <w:text/>
       </w:sdtPr>
+      <w:sdtEndPr/>
       <w:sdtContent>
         <w:r>
           <w:rPr>
@@ -2175,6 +2176,7 @@
         <w:dataBinding w:prefixMappings="xmlns:ns0='http://schemas.microsoft.com/office/2006/coverPageProps' " w:xpath="/ns0:CoverPageProperties[1]/ns0:CompanyEmail[1]" w:storeItemID="{55AF091B-3C7A-41E3-B477-F2FDAA23CFDA}"/>
         <w:text/>
       </w:sdtPr>
+      <w:sdtEndPr/>
       <w:sdtContent>
         <w:r>
           <w:rPr>
@@ -2224,16 +2226,16 @@
       <mc:AlternateContent>
         <mc:Choice Requires="wps">
           <w:drawing>
-            <wp:anchor distT="0" distB="0" distL="114300" distR="114300" simplePos="0" relativeHeight="251657216" behindDoc="1" locked="0" layoutInCell="1" allowOverlap="1" wp14:anchorId="675E703A" wp14:editId="029757D6">
+            <wp:anchor distT="0" distB="0" distL="114300" distR="114300" simplePos="0" relativeHeight="251657216" behindDoc="1" locked="0" layoutInCell="1" allowOverlap="1" wp14:anchorId="675E703A" wp14:editId="0B41020D">
               <wp:simplePos x="0" y="0"/>
               <wp:positionH relativeFrom="rightMargin">
-                <wp:posOffset>-3959225</wp:posOffset>
+                <wp:posOffset>-3457560</wp:posOffset>
               </wp:positionH>
               <wp:positionV relativeFrom="page">
-                <wp:posOffset>1440180</wp:posOffset>
+                <wp:posOffset>1440312</wp:posOffset>
               </wp:positionV>
-              <wp:extent cx="3959860" cy="46355"/>
-              <wp:effectExtent l="0" t="0" r="2540" b="0"/>
+              <wp:extent cx="3457824" cy="46355"/>
+              <wp:effectExtent l="0" t="0" r="9525" b="0"/>
               <wp:wrapNone/>
               <wp:docPr id="6" name="Rectangle 6"/>
               <wp:cNvGraphicFramePr/>
@@ -2244,7 +2246,7 @@
                     <wps:spPr>
                       <a:xfrm>
                         <a:off x="0" y="0"/>
-                        <a:ext cx="3959860" cy="46355"/>
+                        <a:ext cx="3457824" cy="46355"/>
                       </a:xfrm>
                       <a:prstGeom prst="rect">
                         <a:avLst/>
@@ -2301,7 +2303,7 @@
         </mc:Choice>
         <mc:Fallback>
           <w:pict>
-            <v:rect w14:anchorId="675E703A" id="Rectangle 6" o:spid="_x0000_s1026" style="position:absolute;left:0;text-align:left;margin-left:-311.75pt;margin-top:113.4pt;width:311.8pt;height:3.65pt;z-index:-251659264;visibility:visible;mso-wrap-style:square;mso-width-percent:0;mso-height-percent:0;mso-wrap-distance-left:9pt;mso-wrap-distance-top:0;mso-wrap-distance-right:9pt;mso-wrap-distance-bottom:0;mso-position-horizontal:absolute;mso-position-horizontal-relative:right-margin-area;mso-position-vertical:absolute;mso-position-vertical-relative:page;mso-width-percent:0;mso-height-percent:0;mso-width-relative:right-margin-area;mso-height-relative:margin;v-text-anchor:middle" o:gfxdata="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" fillcolor="#e7e6e6 [3214]" stroked="f" strokeweight="1pt">
+            <v:rect w14:anchorId="675E703A" id="Rectangle 6" o:spid="_x0000_s1026" style="position:absolute;left:0;text-align:left;margin-left:-272.25pt;margin-top:113.4pt;width:272.25pt;height:3.65pt;z-index:-251659264;visibility:visible;mso-wrap-style:square;mso-width-percent:0;mso-height-percent:0;mso-wrap-distance-left:9pt;mso-wrap-distance-top:0;mso-wrap-distance-right:9pt;mso-wrap-distance-bottom:0;mso-position-horizontal:absolute;mso-position-horizontal-relative:right-margin-area;mso-position-vertical:absolute;mso-position-vertical-relative:page;mso-width-percent:0;mso-height-percent:0;mso-width-relative:right-margin-area;mso-height-relative:margin;v-text-anchor:middle" o:gfxdata="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" fillcolor="#e7e6e6 [3214]" stroked="f" strokeweight="1pt">
               <v:textbox>
                 <w:txbxContent>
                   <w:p>
@@ -2319,15 +2321,15 @@
     </w:r>
     <w:r>
       <w:drawing>
-        <wp:anchor distT="0" distB="0" distL="114300" distR="114300" simplePos="0" relativeHeight="251658240" behindDoc="0" locked="0" layoutInCell="1" allowOverlap="1" wp14:anchorId="4716DE0A" wp14:editId="771AF4DF">
+        <wp:anchor distT="0" distB="0" distL="114300" distR="114300" simplePos="0" relativeHeight="251658240" behindDoc="0" locked="0" layoutInCell="1" allowOverlap="1" wp14:anchorId="4716DE0A" wp14:editId="05DF5603">
           <wp:simplePos x="0" y="0"/>
-          <wp:positionH relativeFrom="column">
-            <wp:posOffset>0</wp:posOffset>
+          <wp:positionH relativeFrom="page">
+            <wp:posOffset>972185</wp:posOffset>
           </wp:positionH>
           <wp:positionV relativeFrom="page">
             <wp:posOffset>540385</wp:posOffset>
           </wp:positionV>
-          <wp:extent cx="2159635" cy="734060"/>
+          <wp:extent cx="2160000" cy="734400"/>
           <wp:effectExtent l="0" t="0" r="0" b="8890"/>
           <wp:wrapNone/>
           <wp:docPr id="2" name="Graphic 2"/>
@@ -2361,7 +2363,7 @@
                 <pic:spPr>
                   <a:xfrm>
                     <a:off x="0" y="0"/>
-                    <a:ext cx="2159635" cy="734060"/>
+                    <a:ext cx="2160000" cy="734400"/>
                   </a:xfrm>
                   <a:prstGeom prst="rect">
                     <a:avLst/>
@@ -2383,7 +2385,7 @@
       <mc:AlternateContent>
         <mc:Choice Requires="wps">
           <w:drawing>
-            <wp:anchor distT="0" distB="0" distL="114300" distR="114300" simplePos="0" relativeHeight="251659264" behindDoc="0" locked="0" layoutInCell="1" allowOverlap="1" wp14:anchorId="04CD78EA" wp14:editId="3F8FE14F">
+            <wp:anchor distT="0" distB="0" distL="114300" distR="114300" simplePos="0" relativeHeight="251659264" behindDoc="0" locked="0" layoutInCell="1" allowOverlap="1" wp14:anchorId="04CD78EA" wp14:editId="112576DC">
               <wp:simplePos x="0" y="0"/>
               <wp:positionH relativeFrom="column">
                 <wp:posOffset>0</wp:posOffset>
@@ -2391,8 +2393,8 @@
               <wp:positionV relativeFrom="page">
                 <wp:posOffset>1440180</wp:posOffset>
               </wp:positionV>
-              <wp:extent cx="2160000" cy="46800"/>
-              <wp:effectExtent l="0" t="0" r="0" b="0"/>
+              <wp:extent cx="2664000" cy="46800"/>
+              <wp:effectExtent l="0" t="0" r="3175" b="0"/>
               <wp:wrapNone/>
               <wp:docPr id="5" name="Rectangle 5"/>
               <wp:cNvGraphicFramePr/>
@@ -2403,7 +2405,7 @@
                     <wps:spPr>
                       <a:xfrm>
                         <a:off x="0" y="0"/>
-                        <a:ext cx="2160000" cy="46800"/>
+                        <a:ext cx="2664000" cy="46800"/>
                       </a:xfrm>
                       <a:prstGeom prst="rect">
                         <a:avLst/>
@@ -2451,7 +2453,7 @@
         </mc:Choice>
         <mc:Fallback>
           <w:pict>
-            <v:rect w14:anchorId="75B47E29" id="Rectangle 5" o:spid="_x0000_s1026" style="position:absolute;margin-left:0;margin-top:113.4pt;width:170.1pt;height:3.7pt;z-index:251659264;visibility:visible;mso-wrap-style:square;mso-width-percent:0;mso-height-percent:0;mso-wrap-distance-left:9pt;mso-wrap-distance-top:0;mso-wrap-distance-right:9pt;mso-wrap-distance-bottom:0;mso-position-horizontal:absolute;mso-position-horizontal-relative:text;mso-position-vertical:absolute;mso-position-vertical-relative:page;mso-width-percent:0;mso-height-percent:0;mso-width-relative:margin;mso-height-relative:margin;v-text-anchor:middle" o:gfxdata="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" fillcolor="#c80a5a" stroked="f" strokeweight="1pt">
+            <v:rect w14:anchorId="4440C23C" id="Rectangle 5" o:spid="_x0000_s1026" style="position:absolute;margin-left:0;margin-top:113.4pt;width:209.75pt;height:3.7pt;z-index:251659264;visibility:visible;mso-wrap-style:square;mso-width-percent:0;mso-height-percent:0;mso-wrap-distance-left:9pt;mso-wrap-distance-top:0;mso-wrap-distance-right:9pt;mso-wrap-distance-bottom:0;mso-position-horizontal:absolute;mso-position-horizontal-relative:text;mso-position-vertical:absolute;mso-position-vertical-relative:page;mso-width-percent:0;mso-height-percent:0;mso-width-relative:margin;mso-height-relative:margin;v-text-anchor:middle" o:gfxdata="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" fillcolor="#c80a5a" stroked="f" strokeweight="1pt">
               <w10:wrap anchory="page"/>
             </v:rect>
           </w:pict>
@@ -3442,11 +3444,13 @@
     <w:rsid w:val="001C6881"/>
     <w:rsid w:val="00261B60"/>
     <w:rsid w:val="00435019"/>
+    <w:rsid w:val="004421E9"/>
     <w:rsid w:val="0083560E"/>
     <w:rsid w:val="008644DC"/>
     <w:rsid w:val="008D5276"/>
     <w:rsid w:val="00C15454"/>
     <w:rsid w:val="00D14BDD"/>
+    <w:rsid w:val="00F668D1"/>
   </w:rsids>
   <m:mathPr>
     <m:mathFont m:val="Cambria Math"/>
@@ -4264,7 +4268,7 @@
 </file>
 
 <file path=customXml/itemProps2.xml><?xml version="1.0" encoding="utf-8"?>
-<ds:datastoreItem xmlns:ds="http://schemas.openxmlformats.org/officeDocument/2006/customXml" ds:itemID="{592F017E-208D-47F5-BC13-07FE63E99086}">
+<ds:datastoreItem xmlns:ds="http://schemas.openxmlformats.org/officeDocument/2006/customXml" ds:itemID="{F5F01423-A674-41F7-9C4E-216EF60CAF63}">
   <ds:schemaRefs>
     <ds:schemaRef ds:uri="http://schemas.openxmlformats.org/officeDocument/2006/bibliography"/>
   </ds:schemaRefs>

</xml_diff>